<commit_message>
loads of stuff. NHEM/SHEM, scripting blablabla
</commit_message>
<xml_diff>
--- a/IMRAD_scribble.docx
+++ b/IMRAD_scribble.docx
@@ -577,23 +577,81 @@
       <w:pPr>
         <w:spacing w:line="360" w:lineRule="auto"/>
         <w:rPr>
-          <w:b/>
-          <w:lang w:val="en-GB"/>
-        </w:rPr>
-      </w:pPr>
-    </w:p>
-    <w:p>
-      <w:pPr>
-        <w:spacing w:line="360" w:lineRule="auto"/>
-        <w:rPr>
-          <w:lang w:val="en-GB"/>
-        </w:rPr>
-      </w:pPr>
-      <w:r>
-        <w:rPr>
           <w:i/>
           <w:lang w:val="en-GB"/>
         </w:rPr>
+      </w:pPr>
+      <w:r>
+        <w:rPr>
+          <w:i/>
+          <w:lang w:val="en-GB"/>
+        </w:rPr>
+        <w:t xml:space="preserve">Data </w:t>
+      </w:r>
+      <w:proofErr w:type="spellStart"/>
+      <w:r>
+        <w:rPr>
+          <w:i/>
+          <w:lang w:val="en-GB"/>
+        </w:rPr>
+        <w:t>Preprocessing</w:t>
+      </w:r>
+      <w:proofErr w:type="spellEnd"/>
+    </w:p>
+    <w:p>
+      <w:pPr>
+        <w:spacing w:line="360" w:lineRule="auto"/>
+        <w:rPr>
+          <w:lang w:val="en-GB"/>
+        </w:rPr>
+      </w:pPr>
+      <w:r>
+        <w:rPr>
+          <w:lang w:val="en-GB"/>
+        </w:rPr>
+        <w:t xml:space="preserve">First, all datasets had to be resampled to the same temporal and spatial resolution in order to be comparable. This means resampling the temporal resolution to bimonthly means to fit the LAI3g dataset, and resample the spatial resolution to 0.5 degrees to fit the </w:t>
+      </w:r>
+      <w:proofErr w:type="spellStart"/>
+      <w:r>
+        <w:rPr>
+          <w:lang w:val="en-GB"/>
+        </w:rPr>
+        <w:t>LAIre</w:t>
+      </w:r>
+      <w:proofErr w:type="spellEnd"/>
+      <w:r>
+        <w:rPr>
+          <w:lang w:val="en-GB"/>
+        </w:rPr>
+        <w:t xml:space="preserve"> dataset.</w:t>
+      </w:r>
+    </w:p>
+    <w:p>
+      <w:pPr>
+        <w:spacing w:line="360" w:lineRule="auto"/>
+        <w:rPr>
+          <w:lang w:val="en-GB"/>
+        </w:rPr>
+      </w:pPr>
+      <w:r>
+        <w:rPr>
+          <w:lang w:val="en-GB"/>
+        </w:rPr>
+        <w:t xml:space="preserve"> </w:t>
+      </w:r>
+    </w:p>
+    <w:p>
+      <w:pPr>
+        <w:spacing w:line="360" w:lineRule="auto"/>
+        <w:rPr>
+          <w:lang w:val="en-GB"/>
+        </w:rPr>
+      </w:pPr>
+      <w:r>
+        <w:rPr>
+          <w:i/>
+          <w:lang w:val="en-GB"/>
+        </w:rPr>
         <w:t>Resample</w:t>
       </w:r>
       <w:r>
@@ -754,6 +812,236 @@
           <w:i/>
           <w:lang w:val="en-GB"/>
         </w:rPr>
+        <w:t>Extraction of LSP indices</w:t>
+      </w:r>
+    </w:p>
+    <w:p>
+      <w:pPr>
+        <w:spacing w:line="360" w:lineRule="auto"/>
+        <w:rPr>
+          <w:i/>
+          <w:lang w:val="en-GB"/>
+        </w:rPr>
+      </w:pPr>
+      <w:r>
+        <w:rPr>
+          <w:i/>
+          <w:lang w:val="en-GB"/>
+        </w:rPr>
+        <w:t>Smoothing</w:t>
+      </w:r>
+    </w:p>
+    <w:p>
+      <w:pPr>
+        <w:spacing w:line="360" w:lineRule="auto"/>
+        <w:rPr>
+          <w:lang w:val="en-GB"/>
+        </w:rPr>
+      </w:pPr>
+      <w:r>
+        <w:rPr>
+          <w:lang w:val="en-GB"/>
+        </w:rPr>
+        <w:t xml:space="preserve">In order to extract meaningful LSP indices from the remotely sensed LAI3g dataset, the data had to be smoothed to eliminate outliers due to cloud contamination. </w:t>
+      </w:r>
+      <w:proofErr w:type="gramStart"/>
+      <w:r>
+        <w:rPr>
+          <w:lang w:val="en-GB"/>
+        </w:rPr>
+        <w:t>This was done using H</w:t>
+      </w:r>
+      <w:r>
+        <w:rPr>
+          <w:lang w:val="en-GB"/>
+        </w:rPr>
+        <w:t xml:space="preserve">ANTS (someone et al) algorithm developed by de Wit et al. </w:t>
+      </w:r>
+      <w:proofErr w:type="gramEnd"/>
+      <w:r>
+        <w:rPr>
+          <w:lang w:val="en-GB"/>
+        </w:rPr>
+        <w:t xml:space="preserve">The algorithm works by applying a fast </w:t>
+      </w:r>
+      <w:proofErr w:type="spellStart"/>
+      <w:r>
+        <w:rPr>
+          <w:lang w:val="en-GB"/>
+        </w:rPr>
+        <w:t>fourier</w:t>
+      </w:r>
+      <w:proofErr w:type="spellEnd"/>
+      <w:r>
+        <w:rPr>
+          <w:lang w:val="en-GB"/>
+        </w:rPr>
+        <w:t xml:space="preserve"> transform to the measured values and extracting first, second and third order </w:t>
+      </w:r>
+      <w:proofErr w:type="spellStart"/>
+      <w:r>
+        <w:rPr>
+          <w:lang w:val="en-GB"/>
+        </w:rPr>
+        <w:t>wavefunctions</w:t>
+      </w:r>
+      <w:proofErr w:type="spellEnd"/>
+      <w:r>
+        <w:rPr>
+          <w:lang w:val="en-GB"/>
+        </w:rPr>
+        <w:t>. Then it gets transformed back and compared with the original measurement.</w:t>
+      </w:r>
+    </w:p>
+    <w:p>
+      <w:pPr>
+        <w:spacing w:line="360" w:lineRule="auto"/>
+        <w:rPr>
+          <w:i/>
+          <w:lang w:val="en-GB"/>
+        </w:rPr>
+      </w:pPr>
+      <w:r>
+        <w:rPr>
+          <w:lang w:val="en-GB"/>
+        </w:rPr>
+        <w:t xml:space="preserve"> </w:t>
+      </w:r>
+      <w:r>
+        <w:rPr>
+          <w:i/>
+          <w:lang w:val="en-GB"/>
+        </w:rPr>
+        <w:t>LSP Indices</w:t>
+      </w:r>
+    </w:p>
+    <w:p>
+      <w:pPr>
+        <w:spacing w:line="360" w:lineRule="auto"/>
+        <w:rPr>
+          <w:lang w:val="en-GB"/>
+        </w:rPr>
+      </w:pPr>
+      <w:r>
+        <w:rPr>
+          <w:lang w:val="en-GB"/>
+        </w:rPr>
+        <w:t>The most commonly used indices for LSP are the Start of Season (</w:t>
+      </w:r>
+      <w:proofErr w:type="spellStart"/>
+      <w:r>
+        <w:rPr>
+          <w:lang w:val="en-GB"/>
+        </w:rPr>
+        <w:t>SoS</w:t>
+      </w:r>
+      <w:proofErr w:type="spellEnd"/>
+      <w:r>
+        <w:rPr>
+          <w:lang w:val="en-GB"/>
+        </w:rPr>
+        <w:t>), End of Season (</w:t>
+      </w:r>
+      <w:proofErr w:type="spellStart"/>
+      <w:r>
+        <w:rPr>
+          <w:lang w:val="en-GB"/>
+        </w:rPr>
+        <w:t>EoS</w:t>
+      </w:r>
+      <w:proofErr w:type="spellEnd"/>
+      <w:r>
+        <w:rPr>
+          <w:lang w:val="en-GB"/>
+        </w:rPr>
+        <w:t>) and the Growing Season Length (GSL). There are several different ways of defining the onset of a growing season (</w:t>
+      </w:r>
+      <w:proofErr w:type="spellStart"/>
+      <w:r>
+        <w:rPr>
+          <w:lang w:val="en-GB"/>
+        </w:rPr>
+        <w:t>SoS</w:t>
+      </w:r>
+      <w:proofErr w:type="spellEnd"/>
+      <w:r>
+        <w:rPr>
+          <w:lang w:val="en-GB"/>
+        </w:rPr>
+        <w:t xml:space="preserve">) (reed et al.). The end of the growing season is usually defined as the point at which the LAI-value goes below the LAI-values set as </w:t>
+      </w:r>
+      <w:proofErr w:type="spellStart"/>
+      <w:r>
+        <w:rPr>
+          <w:lang w:val="en-GB"/>
+        </w:rPr>
+        <w:t>SoS</w:t>
+      </w:r>
+      <w:proofErr w:type="spellEnd"/>
+      <w:r>
+        <w:rPr>
+          <w:lang w:val="en-GB"/>
+        </w:rPr>
+        <w:t xml:space="preserve"> again (see fig</w:t>
+      </w:r>
+      <w:proofErr w:type="gramStart"/>
+      <w:r>
+        <w:rPr>
+          <w:lang w:val="en-GB"/>
+        </w:rPr>
+        <w:t>..</w:t>
+      </w:r>
+      <w:proofErr w:type="gramEnd"/>
+      <w:r>
+        <w:rPr>
+          <w:lang w:val="en-GB"/>
+        </w:rPr>
+        <w:t>)</w:t>
+      </w:r>
+    </w:p>
+    <w:p>
+      <w:pPr>
+        <w:spacing w:line="360" w:lineRule="auto"/>
+        <w:rPr>
+          <w:lang w:val="en-GB"/>
+        </w:rPr>
+      </w:pPr>
+      <w:r>
+        <w:rPr>
+          <w:lang w:val="en-GB"/>
+        </w:rPr>
+        <w:t xml:space="preserve">In this thesis, two methods were used to define </w:t>
+      </w:r>
+      <w:proofErr w:type="spellStart"/>
+      <w:r>
+        <w:rPr>
+          <w:lang w:val="en-GB"/>
+        </w:rPr>
+        <w:t>SoS</w:t>
+      </w:r>
+      <w:proofErr w:type="spellEnd"/>
+      <w:r>
+        <w:rPr>
+          <w:lang w:val="en-GB"/>
+        </w:rPr>
+        <w:t xml:space="preserve">, the Midpoint method and the Maximum increase method. </w:t>
+      </w:r>
+    </w:p>
+    <w:p>
+      <w:pPr>
+        <w:spacing w:line="360" w:lineRule="auto"/>
+        <w:rPr>
+          <w:b/>
+          <w:i/>
+          <w:lang w:val="en-GB"/>
+        </w:rPr>
+      </w:pPr>
+      <w:r>
+        <w:rPr>
+          <w:b/>
+          <w:i/>
+          <w:lang w:val="en-GB"/>
+        </w:rPr>
         <w:t>LAI Comparison:</w:t>
       </w:r>
     </w:p>
@@ -768,6 +1056,74 @@
         <w:rPr>
           <w:lang w:val="en-GB"/>
         </w:rPr>
+        <w:t xml:space="preserve">The two LAI datasets were compared in several different ways. Firstly, a comparison between yearly mean LAI and standard deviation was made to test for systematic differences. Then, the extracted LSP indices were compared and </w:t>
+      </w:r>
+      <w:proofErr w:type="gramStart"/>
+      <w:r>
+        <w:rPr>
+          <w:lang w:val="en-GB"/>
+        </w:rPr>
+        <w:t>their spatial difference was assessed by creating maps of difference</w:t>
+      </w:r>
+      <w:proofErr w:type="gramEnd"/>
+      <w:r>
+        <w:rPr>
+          <w:lang w:val="en-GB"/>
+        </w:rPr>
+        <w:t xml:space="preserve"> (SOS</w:t>
+      </w:r>
+      <w:r>
+        <w:rPr>
+          <w:vertAlign w:val="subscript"/>
+          <w:lang w:val="en-GB"/>
+        </w:rPr>
+        <w:t>LAIre</w:t>
+      </w:r>
+      <w:r>
+        <w:rPr>
+          <w:lang w:val="en-GB"/>
+        </w:rPr>
+        <w:t>-SOS</w:t>
+      </w:r>
+      <w:r>
+        <w:rPr>
+          <w:vertAlign w:val="subscript"/>
+          <w:lang w:val="en-GB"/>
+        </w:rPr>
+        <w:t>LAI3g</w:t>
+      </w:r>
+      <w:r>
+        <w:rPr>
+          <w:lang w:val="en-GB"/>
+        </w:rPr>
+        <w:t>)</w:t>
+      </w:r>
+    </w:p>
+    <w:p>
+      <w:pPr>
+        <w:spacing w:line="360" w:lineRule="auto"/>
+        <w:rPr>
+          <w:lang w:val="en-GB"/>
+        </w:rPr>
+      </w:pPr>
+      <w:r>
+        <w:rPr>
+          <w:lang w:val="en-GB"/>
+        </w:rPr>
+        <w:t xml:space="preserve">To compare the two datasets, LSP indices were extracted </w:t>
+      </w:r>
+    </w:p>
+    <w:p>
+      <w:pPr>
+        <w:spacing w:line="360" w:lineRule="auto"/>
+        <w:rPr>
+          <w:lang w:val="en-GB"/>
+        </w:rPr>
+      </w:pPr>
+      <w:r>
+        <w:rPr>
+          <w:lang w:val="en-GB"/>
+        </w:rPr>
         <w:t xml:space="preserve">- </w:t>
       </w:r>
       <w:r>
@@ -854,7 +1210,6 @@
         <w:rPr>
           <w:lang w:val="en-GB"/>
         </w:rPr>
-        <w:lastRenderedPageBreak/>
         <w:t xml:space="preserve">- Extract metrics: </w:t>
       </w:r>
       <w:r>

</xml_diff>